<commit_message>
Mise a jour Permissions + bdd
</commit_message>
<xml_diff>
--- a/doc/MLD.docx
+++ b/doc/MLD.docx
@@ -8,10 +8,10 @@
           <w:noProof/>
         </w:rPr>
         <w:drawing>
-          <wp:inline distT="0" distB="0" distL="0" distR="0" wp14:anchorId="1FEB8581" wp14:editId="6B15DAE8">
-            <wp:extent cx="4858385" cy="3903980"/>
-            <wp:effectExtent l="0" t="0" r="0" b="1270"/>
-            <wp:docPr id="1" name="Picture 1"/>
+          <wp:inline distT="0" distB="0" distL="0" distR="0" wp14:anchorId="6324496E" wp14:editId="0BD51C35">
+            <wp:extent cx="5240020" cy="4095115"/>
+            <wp:effectExtent l="0" t="0" r="0" b="635"/>
+            <wp:docPr id="2" name="Picture 2"/>
             <wp:cNvGraphicFramePr>
               <a:graphicFrameLocks xmlns:a="http://schemas.openxmlformats.org/drawingml/2006/main" noChangeAspect="1"/>
             </wp:cNvGraphicFramePr>
@@ -40,7 +40,7 @@
                   <pic:spPr bwMode="auto">
                     <a:xfrm>
                       <a:off x="0" y="0"/>
-                      <a:ext cx="4858385" cy="3903980"/>
+                      <a:ext cx="5240020" cy="4095115"/>
                     </a:xfrm>
                     <a:prstGeom prst="rect">
                       <a:avLst/>
@@ -58,25 +58,34 @@
       </w:r>
     </w:p>
     <w:p>
-      <w:proofErr w:type="gramStart"/>
       <w:r>
         <w:t>PERMISSION(</w:t>
       </w:r>
       <w:proofErr w:type="spellStart"/>
-      <w:proofErr w:type="gramEnd"/>
-      <w:r>
-        <w:rPr>
-          <w:u w:val="single"/>
-        </w:rPr>
-        <w:t>codePerm</w:t>
-      </w:r>
-      <w:proofErr w:type="spellEnd"/>
-      <w:r>
-        <w:t xml:space="preserve">, </w:t>
-      </w:r>
-      <w:proofErr w:type="spellStart"/>
-      <w:r>
-        <w:t>descPerm</w:t>
+      <w:r>
+        <w:t>IdPermission</w:t>
+      </w:r>
+      <w:proofErr w:type="spellEnd"/>
+      <w:r>
+        <w:t xml:space="preserve">, </w:t>
+      </w:r>
+      <w:proofErr w:type="spellStart"/>
+      <w:r>
+        <w:t>nom</w:t>
+      </w:r>
+      <w:r>
+        <w:t>Perm</w:t>
+      </w:r>
+      <w:r>
+        <w:t>ission</w:t>
+      </w:r>
+      <w:proofErr w:type="spellEnd"/>
+      <w:r>
+        <w:t xml:space="preserve">, </w:t>
+      </w:r>
+      <w:proofErr w:type="spellStart"/>
+      <w:r>
+        <w:t>codePermission</w:t>
       </w:r>
       <w:proofErr w:type="spellEnd"/>
       <w:r>
@@ -84,12 +93,10 @@
       </w:r>
     </w:p>
     <w:p>
-      <w:proofErr w:type="gramStart"/>
       <w:r>
         <w:t>UTILISATEUR(</w:t>
       </w:r>
       <w:proofErr w:type="spellStart"/>
-      <w:proofErr w:type="gramEnd"/>
       <w:r>
         <w:rPr>
           <w:u w:val="single"/>
@@ -110,6 +117,14 @@
       </w:r>
       <w:proofErr w:type="spellStart"/>
       <w:r>
+        <w:t>identifiantUser</w:t>
+      </w:r>
+      <w:proofErr w:type="spellEnd"/>
+      <w:r>
+        <w:t xml:space="preserve">, </w:t>
+      </w:r>
+      <w:proofErr w:type="spellStart"/>
+      <w:r>
         <w:t>hashUser</w:t>
       </w:r>
       <w:proofErr w:type="spellEnd"/>
@@ -134,12 +149,10 @@
       </w:r>
     </w:p>
     <w:p>
-      <w:proofErr w:type="gramStart"/>
       <w:r>
         <w:t>POST(</w:t>
       </w:r>
       <w:proofErr w:type="spellStart"/>
-      <w:proofErr w:type="gramEnd"/>
       <w:r>
         <w:rPr>
           <w:u w:val="single"/>
@@ -195,11 +208,15 @@
       </w:r>
     </w:p>
     <w:p>
-      <w:proofErr w:type="gramStart"/>
-      <w:r>
-        <w:t>AVOIR(</w:t>
-      </w:r>
-      <w:proofErr w:type="gramEnd"/>
+      <w:r>
+        <w:t>A</w:t>
+      </w:r>
+      <w:r>
+        <w:t>CCEDER</w:t>
+      </w:r>
+      <w:r>
+        <w:t>(</w:t>
+      </w:r>
       <w:r>
         <w:rPr>
           <w:u w:val="single"/>
@@ -211,7 +228,7 @@
         <w:rPr>
           <w:u w:val="single"/>
         </w:rPr>
-        <w:t>codePerm</w:t>
+        <w:t>idUser</w:t>
       </w:r>
       <w:proofErr w:type="spellEnd"/>
       <w:r>
@@ -231,7 +248,19 @@
         <w:rPr>
           <w:u w:val="single"/>
         </w:rPr>
-        <w:t>idUser</w:t>
+        <w:t>id</w:t>
+      </w:r>
+      <w:r>
+        <w:rPr>
+          <w:u w:val="single"/>
+        </w:rPr>
+        <w:t>Perm</w:t>
+      </w:r>
+      <w:r>
+        <w:rPr>
+          <w:u w:val="single"/>
+        </w:rPr>
+        <w:t>ission</w:t>
       </w:r>
       <w:proofErr w:type="spellEnd"/>
       <w:r>

</xml_diff>